<commit_message>
update something new 12/5
</commit_message>
<xml_diff>
--- a/linux-command.docx
+++ b/linux-command.docx
@@ -2065,17 +2065,7 @@
           <w:sz w:val="21"/>
           <w:szCs w:val="21"/>
         </w:rPr>
-        <w:t>--</w:t>
-      </w:r>
-      <w:bookmarkStart w:id="0" w:name="_GoBack"/>
-      <w:bookmarkEnd w:id="0"/>
-      <w:r>
-        <w:rPr>
-          <w:rFonts w:asciiTheme="minorEastAsia" w:eastAsiaTheme="minorEastAsia" w:hAnsiTheme="minorEastAsia"/>
-          <w:sz w:val="21"/>
-          <w:szCs w:val="21"/>
-        </w:rPr>
-        <w:t>restart=always</w:t>
+        <w:t>--restart=always</w:t>
       </w:r>
       <w:r>
         <w:rPr>
@@ -3507,8 +3497,1065 @@
     </w:p>
     <w:p>
       <w:pPr>
-        <w:rPr>
-          <w:rFonts w:ascii="Calibri" w:hAnsi="Calibri" w:cs="Calibri" w:hint="eastAsia"/>
+        <w:pStyle w:val="md-end-block"/>
+        <w:numPr>
+          <w:ilvl w:val="0"/>
+          <w:numId w:val="4"/>
+        </w:numPr>
+        <w:spacing w:before="0" w:beforeAutospacing="0" w:afterAutospacing="0"/>
+        <w:rPr>
+          <w:rFonts w:asciiTheme="minorEastAsia" w:eastAsiaTheme="minorEastAsia" w:hAnsiTheme="minorEastAsia"/>
+          <w:sz w:val="21"/>
+          <w:szCs w:val="21"/>
+        </w:rPr>
+      </w:pPr>
+      <w:r>
+        <w:rPr>
+          <w:rFonts w:asciiTheme="minorEastAsia" w:eastAsiaTheme="minorEastAsia" w:hAnsiTheme="minorEastAsia" w:hint="eastAsia"/>
+          <w:sz w:val="21"/>
+          <w:szCs w:val="21"/>
+        </w:rPr>
+        <w:t>创建镜像私库</w:t>
+      </w:r>
+    </w:p>
+    <w:p>
+      <w:pPr>
+        <w:pStyle w:val="md-end-block"/>
+        <w:spacing w:before="0" w:beforeAutospacing="0" w:afterAutospacing="0"/>
+        <w:ind w:left="420"/>
+        <w:rPr>
+          <w:rFonts w:ascii="Calibri" w:eastAsiaTheme="minorEastAsia" w:hAnsi="Calibri" w:cs="Calibri"/>
+          <w:sz w:val="21"/>
+          <w:szCs w:val="21"/>
+        </w:rPr>
+      </w:pPr>
+      <w:r>
+        <w:rPr>
+          <w:rFonts w:ascii="Calibri" w:eastAsiaTheme="minorEastAsia" w:hAnsi="Calibri" w:cs="Calibri"/>
+          <w:sz w:val="21"/>
+          <w:szCs w:val="21"/>
+        </w:rPr>
+        <w:t>STEP ONE</w:t>
+      </w:r>
+      <w:r>
+        <w:rPr>
+          <w:rFonts w:ascii="Calibri" w:eastAsiaTheme="minorEastAsia" w:hAnsi="Calibri" w:cs="Calibri"/>
+          <w:sz w:val="21"/>
+          <w:szCs w:val="21"/>
+        </w:rPr>
+        <w:t xml:space="preserve"> : pull private repository image registry:2.6.2</w:t>
+      </w:r>
+    </w:p>
+    <w:p>
+      <w:pPr>
+        <w:pStyle w:val="md-end-block"/>
+        <w:spacing w:before="0" w:beforeAutospacing="0" w:afterAutospacing="0"/>
+        <w:ind w:left="420"/>
+        <w:rPr>
+          <w:rFonts w:ascii="Calibri" w:eastAsiaTheme="minorEastAsia" w:hAnsi="Calibri" w:cs="Calibri"/>
+          <w:sz w:val="21"/>
+          <w:szCs w:val="21"/>
+        </w:rPr>
+      </w:pPr>
+      <w:r>
+        <w:rPr>
+          <w:rFonts w:ascii="Calibri" w:eastAsiaTheme="minorEastAsia" w:hAnsi="Calibri" w:cs="Calibri"/>
+          <w:sz w:val="21"/>
+          <w:szCs w:val="21"/>
+        </w:rPr>
+        <w:tab/>
+        <w:t>Command: docker pull registry:2.6.2</w:t>
+      </w:r>
+    </w:p>
+    <w:p>
+      <w:pPr>
+        <w:pStyle w:val="md-end-block"/>
+        <w:spacing w:before="0" w:beforeAutospacing="0" w:afterAutospacing="0"/>
+        <w:ind w:left="420"/>
+        <w:rPr>
+          <w:rFonts w:ascii="Calibri" w:eastAsiaTheme="minorEastAsia" w:hAnsi="Calibri" w:cs="Calibri"/>
+          <w:sz w:val="21"/>
+          <w:szCs w:val="21"/>
+        </w:rPr>
+      </w:pPr>
+      <w:r>
+        <w:rPr>
+          <w:rFonts w:ascii="Calibri" w:eastAsiaTheme="minorEastAsia" w:hAnsi="Calibri" w:cs="Calibri"/>
+          <w:sz w:val="21"/>
+          <w:szCs w:val="21"/>
+        </w:rPr>
+        <w:t>STEP TWO</w:t>
+      </w:r>
+      <w:r>
+        <w:rPr>
+          <w:rFonts w:ascii="Calibri" w:eastAsiaTheme="minorEastAsia" w:hAnsi="Calibri" w:cs="Calibri"/>
+          <w:sz w:val="21"/>
+          <w:szCs w:val="21"/>
+        </w:rPr>
+        <w:t>: create and start a private repository docker</w:t>
+      </w:r>
+    </w:p>
+    <w:p>
+      <w:pPr>
+        <w:pStyle w:val="md-end-block"/>
+        <w:spacing w:before="0" w:beforeAutospacing="0" w:afterAutospacing="0"/>
+        <w:ind w:left="420"/>
+        <w:rPr>
+          <w:rFonts w:ascii="Calibri" w:eastAsiaTheme="minorEastAsia" w:hAnsi="Calibri" w:cs="Calibri"/>
+          <w:sz w:val="21"/>
+          <w:szCs w:val="21"/>
+        </w:rPr>
+      </w:pPr>
+      <w:r>
+        <w:rPr>
+          <w:rFonts w:ascii="Calibri" w:eastAsiaTheme="minorEastAsia" w:hAnsi="Calibri" w:cs="Calibri"/>
+          <w:sz w:val="21"/>
+          <w:szCs w:val="21"/>
+        </w:rPr>
+        <w:tab/>
+        <w:t>Command: docker run -id –name=registry –restart always -p 5000:5000 registry:2.6.2</w:t>
+      </w:r>
+    </w:p>
+    <w:p>
+      <w:pPr>
+        <w:pStyle w:val="md-end-block"/>
+        <w:spacing w:before="0" w:beforeAutospacing="0" w:afterAutospacing="0"/>
+        <w:ind w:left="420"/>
+        <w:rPr>
+          <w:rFonts w:ascii="Calibri" w:eastAsiaTheme="minorEastAsia" w:hAnsi="Calibri" w:cs="Calibri"/>
+          <w:sz w:val="21"/>
+          <w:szCs w:val="21"/>
+        </w:rPr>
+      </w:pPr>
+      <w:r>
+        <w:rPr>
+          <w:rFonts w:ascii="Calibri" w:eastAsiaTheme="minorEastAsia" w:hAnsi="Calibri" w:cs="Calibri"/>
+          <w:sz w:val="21"/>
+          <w:szCs w:val="21"/>
+        </w:rPr>
+        <w:t>STEP THREE</w:t>
+      </w:r>
+      <w:r>
+        <w:rPr>
+          <w:rFonts w:ascii="Calibri" w:eastAsiaTheme="minorEastAsia" w:hAnsi="Calibri" w:cs="Calibri"/>
+          <w:sz w:val="21"/>
+          <w:szCs w:val="21"/>
+        </w:rPr>
+        <w:t xml:space="preserve">: input url such as 192.168.243.128:5000/v2/_catalog, </w:t>
+      </w:r>
+      <w:r>
+        <w:rPr>
+          <w:rFonts w:ascii="Calibri" w:eastAsiaTheme="minorEastAsia" w:hAnsi="Calibri" w:cs="Calibri"/>
+          <w:sz w:val="21"/>
+          <w:szCs w:val="21"/>
+        </w:rPr>
+        <w:t xml:space="preserve">if </w:t>
+      </w:r>
+      <w:r>
+        <w:rPr>
+          <w:rFonts w:ascii="Calibri" w:eastAsiaTheme="minorEastAsia" w:hAnsi="Calibri" w:cs="Calibri"/>
+          <w:sz w:val="21"/>
+          <w:szCs w:val="21"/>
+        </w:rPr>
+        <w:t xml:space="preserve">you see some information on the screen </w:t>
+      </w:r>
+      <w:r>
+        <w:rPr>
+          <w:rFonts w:ascii="Calibri" w:eastAsiaTheme="minorEastAsia" w:hAnsi="Calibri" w:cs="Calibri"/>
+          <w:sz w:val="21"/>
+          <w:szCs w:val="21"/>
+        </w:rPr>
+        <w:t>like {“repository”:[]} that means private warehouse was created successfully and the content is empty</w:t>
+      </w:r>
+    </w:p>
+    <w:p>
+      <w:pPr>
+        <w:pStyle w:val="md-end-block"/>
+        <w:spacing w:before="0" w:beforeAutospacing="0" w:afterAutospacing="0"/>
+        <w:ind w:left="420"/>
+        <w:rPr>
+          <w:rFonts w:ascii="Calibri" w:eastAsiaTheme="minorEastAsia" w:hAnsi="Calibri" w:cs="Calibri"/>
+          <w:sz w:val="21"/>
+          <w:szCs w:val="21"/>
+        </w:rPr>
+      </w:pPr>
+      <w:r>
+        <w:rPr>
+          <w:rFonts w:ascii="Calibri" w:eastAsiaTheme="minorEastAsia" w:hAnsi="Calibri" w:cs="Calibri"/>
+          <w:sz w:val="21"/>
+          <w:szCs w:val="21"/>
+        </w:rPr>
+        <w:t>STEP FOUR</w:t>
+      </w:r>
+      <w:r>
+        <w:rPr>
+          <w:rFonts w:ascii="Calibri" w:eastAsiaTheme="minorEastAsia" w:hAnsi="Calibri" w:cs="Calibri"/>
+          <w:sz w:val="21"/>
+          <w:szCs w:val="21"/>
+        </w:rPr>
+        <w:t>: alter file named daemon.json if exist [the file root is /etc/docker/daemon.json]</w:t>
+      </w:r>
+    </w:p>
+    <w:p>
+      <w:pPr>
+        <w:pStyle w:val="md-end-block"/>
+        <w:spacing w:before="0" w:beforeAutospacing="0" w:afterAutospacing="0"/>
+        <w:ind w:left="420"/>
+        <w:rPr>
+          <w:rFonts w:ascii="Calibri" w:eastAsiaTheme="minorEastAsia" w:hAnsi="Calibri" w:cs="Calibri"/>
+          <w:sz w:val="21"/>
+          <w:szCs w:val="21"/>
+        </w:rPr>
+      </w:pPr>
+      <w:r>
+        <w:rPr>
+          <w:rFonts w:ascii="Calibri" w:eastAsiaTheme="minorEastAsia" w:hAnsi="Calibri" w:cs="Calibri"/>
+          <w:sz w:val="21"/>
+          <w:szCs w:val="21"/>
+        </w:rPr>
+        <w:tab/>
+        <w:t xml:space="preserve">Add information: </w:t>
+      </w:r>
+    </w:p>
+    <w:p>
+      <w:pPr>
+        <w:pStyle w:val="md-end-block"/>
+        <w:ind w:left="420"/>
+        <w:rPr>
+          <w:rFonts w:ascii="Calibri" w:eastAsiaTheme="minorEastAsia" w:hAnsi="Calibri" w:cs="Calibri"/>
+          <w:sz w:val="21"/>
+          <w:szCs w:val="21"/>
+        </w:rPr>
+      </w:pPr>
+      <w:r>
+        <w:rPr>
+          <w:rFonts w:ascii="Calibri" w:eastAsiaTheme="minorEastAsia" w:hAnsi="Calibri" w:cs="Calibri"/>
+          <w:sz w:val="21"/>
+          <w:szCs w:val="21"/>
+        </w:rPr>
+        <w:t>{</w:t>
+      </w:r>
+    </w:p>
+    <w:p>
+      <w:pPr>
+        <w:pStyle w:val="md-end-block"/>
+        <w:ind w:left="420"/>
+        <w:rPr>
+          <w:rFonts w:ascii="Calibri" w:eastAsiaTheme="minorEastAsia" w:hAnsi="Calibri" w:cs="Calibri"/>
+          <w:sz w:val="21"/>
+          <w:szCs w:val="21"/>
+        </w:rPr>
+      </w:pPr>
+      <w:r>
+        <w:rPr>
+          <w:rFonts w:ascii="Calibri" w:eastAsiaTheme="minorEastAsia" w:hAnsi="Calibri" w:cs="Calibri"/>
+          <w:sz w:val="21"/>
+          <w:szCs w:val="21"/>
+        </w:rPr>
+        <w:t>"registry-mirrors": ["https://docker.mirrors.ustc.edu.cn"]</w:t>
+      </w:r>
+    </w:p>
+    <w:p>
+      <w:pPr>
+        <w:pStyle w:val="md-end-block"/>
+        <w:ind w:left="420"/>
+        <w:rPr>
+          <w:rFonts w:ascii="Calibri" w:eastAsiaTheme="minorEastAsia" w:hAnsi="Calibri" w:cs="Calibri"/>
+          <w:sz w:val="21"/>
+          <w:szCs w:val="21"/>
+        </w:rPr>
+      </w:pPr>
+      <w:r>
+        <w:rPr>
+          <w:rFonts w:ascii="Calibri" w:eastAsiaTheme="minorEastAsia" w:hAnsi="Calibri" w:cs="Calibri"/>
+          <w:sz w:val="21"/>
+          <w:szCs w:val="21"/>
+        </w:rPr>
+        <w:t>,"insecure-registries":["192.168.40.128:5000"]</w:t>
+      </w:r>
+    </w:p>
+    <w:p>
+      <w:pPr>
+        <w:pStyle w:val="md-end-block"/>
+        <w:spacing w:before="0" w:beforeAutospacing="0" w:afterAutospacing="0"/>
+        <w:ind w:left="420"/>
+        <w:rPr>
+          <w:rFonts w:ascii="Calibri" w:eastAsiaTheme="minorEastAsia" w:hAnsi="Calibri" w:cs="Calibri"/>
+          <w:sz w:val="21"/>
+          <w:szCs w:val="21"/>
+        </w:rPr>
+      </w:pPr>
+      <w:r>
+        <w:rPr>
+          <w:rFonts w:ascii="Calibri" w:eastAsiaTheme="minorEastAsia" w:hAnsi="Calibri" w:cs="Calibri"/>
+          <w:sz w:val="21"/>
+          <w:szCs w:val="21"/>
+        </w:rPr>
+        <w:t>}</w:t>
+      </w:r>
+    </w:p>
+    <w:p>
+      <w:pPr>
+        <w:pStyle w:val="md-end-block"/>
+        <w:spacing w:before="0" w:beforeAutospacing="0" w:afterAutospacing="0"/>
+        <w:ind w:left="420"/>
+        <w:rPr>
+          <w:rFonts w:ascii="Calibri" w:eastAsiaTheme="minorEastAsia" w:hAnsi="Calibri" w:cs="Calibri"/>
+          <w:sz w:val="21"/>
+          <w:szCs w:val="21"/>
+        </w:rPr>
+      </w:pPr>
+      <w:r>
+        <w:rPr>
+          <w:rFonts w:ascii="Calibri" w:eastAsiaTheme="minorEastAsia" w:hAnsi="Calibri" w:cs="Calibri"/>
+          <w:sz w:val="21"/>
+          <w:szCs w:val="21"/>
+        </w:rPr>
+        <w:t>STEP FIVE</w:t>
+      </w:r>
+      <w:r>
+        <w:rPr>
+          <w:rFonts w:ascii="Calibri" w:eastAsiaTheme="minorEastAsia" w:hAnsi="Calibri" w:cs="Calibri"/>
+          <w:sz w:val="21"/>
+          <w:szCs w:val="21"/>
+        </w:rPr>
+        <w:t>: restart docker and private warehouse</w:t>
+      </w:r>
+    </w:p>
+    <w:p>
+      <w:pPr>
+        <w:pStyle w:val="md-end-block"/>
+        <w:spacing w:before="0" w:beforeAutospacing="0" w:afterAutospacing="0"/>
+        <w:ind w:left="420"/>
+        <w:rPr>
+          <w:rFonts w:ascii="Calibri" w:eastAsiaTheme="minorEastAsia" w:hAnsi="Calibri" w:cs="Calibri"/>
+          <w:sz w:val="21"/>
+          <w:szCs w:val="21"/>
+        </w:rPr>
+      </w:pPr>
+      <w:r>
+        <w:rPr>
+          <w:rFonts w:ascii="Calibri" w:eastAsiaTheme="minorEastAsia" w:hAnsi="Calibri" w:cs="Calibri"/>
+          <w:sz w:val="21"/>
+          <w:szCs w:val="21"/>
+        </w:rPr>
+        <w:lastRenderedPageBreak/>
+        <w:tab/>
+        <w:t>Command: systemctl daemon-reload</w:t>
+      </w:r>
+    </w:p>
+    <w:p>
+      <w:pPr>
+        <w:pStyle w:val="md-end-block"/>
+        <w:spacing w:before="0" w:beforeAutospacing="0" w:afterAutospacing="0"/>
+        <w:ind w:left="420"/>
+        <w:rPr>
+          <w:rFonts w:ascii="Calibri" w:eastAsiaTheme="minorEastAsia" w:hAnsi="Calibri" w:cs="Calibri"/>
+          <w:sz w:val="21"/>
+          <w:szCs w:val="21"/>
+        </w:rPr>
+      </w:pPr>
+      <w:r>
+        <w:rPr>
+          <w:rFonts w:ascii="Calibri" w:eastAsiaTheme="minorEastAsia" w:hAnsi="Calibri" w:cs="Calibri"/>
+          <w:sz w:val="21"/>
+          <w:szCs w:val="21"/>
+        </w:rPr>
+        <w:tab/>
+      </w:r>
+      <w:r>
+        <w:rPr>
+          <w:rFonts w:ascii="Calibri" w:eastAsiaTheme="minorEastAsia" w:hAnsi="Calibri" w:cs="Calibri"/>
+          <w:sz w:val="21"/>
+          <w:szCs w:val="21"/>
+        </w:rPr>
+        <w:tab/>
+      </w:r>
+      <w:r>
+        <w:rPr>
+          <w:rFonts w:ascii="Calibri" w:eastAsiaTheme="minorEastAsia" w:hAnsi="Calibri" w:cs="Calibri"/>
+          <w:sz w:val="21"/>
+          <w:szCs w:val="21"/>
+        </w:rPr>
+        <w:tab/>
+        <w:t xml:space="preserve">  systemctl restart docker</w:t>
+      </w:r>
+    </w:p>
+    <w:p>
+      <w:pPr>
+        <w:pStyle w:val="md-end-block"/>
+        <w:spacing w:before="0" w:beforeAutospacing="0" w:afterAutospacing="0"/>
+        <w:ind w:left="420"/>
+        <w:rPr>
+          <w:rFonts w:ascii="Calibri" w:eastAsiaTheme="minorEastAsia" w:hAnsi="Calibri" w:cs="Calibri"/>
+          <w:sz w:val="21"/>
+          <w:szCs w:val="21"/>
+        </w:rPr>
+      </w:pPr>
+      <w:r>
+        <w:rPr>
+          <w:rFonts w:ascii="Calibri" w:eastAsiaTheme="minorEastAsia" w:hAnsi="Calibri" w:cs="Calibri"/>
+          <w:sz w:val="21"/>
+          <w:szCs w:val="21"/>
+        </w:rPr>
+        <w:tab/>
+      </w:r>
+      <w:r>
+        <w:rPr>
+          <w:rFonts w:ascii="Calibri" w:eastAsiaTheme="minorEastAsia" w:hAnsi="Calibri" w:cs="Calibri"/>
+          <w:sz w:val="21"/>
+          <w:szCs w:val="21"/>
+        </w:rPr>
+        <w:tab/>
+      </w:r>
+      <w:r>
+        <w:rPr>
+          <w:rFonts w:ascii="Calibri" w:eastAsiaTheme="minorEastAsia" w:hAnsi="Calibri" w:cs="Calibri"/>
+          <w:sz w:val="21"/>
+          <w:szCs w:val="21"/>
+        </w:rPr>
+        <w:tab/>
+        <w:t xml:space="preserve">  systemctl start registry</w:t>
+      </w:r>
+    </w:p>
+    <w:p>
+      <w:pPr>
+        <w:pStyle w:val="md-end-block"/>
+        <w:spacing w:before="0" w:beforeAutospacing="0" w:afterAutospacing="0"/>
+        <w:ind w:left="420"/>
+        <w:rPr>
+          <w:rFonts w:ascii="Calibri" w:eastAsiaTheme="minorEastAsia" w:hAnsi="Calibri" w:cs="Calibri"/>
+          <w:sz w:val="21"/>
+          <w:szCs w:val="21"/>
+        </w:rPr>
+      </w:pPr>
+      <w:r>
+        <w:rPr>
+          <w:rFonts w:ascii="Calibri" w:eastAsiaTheme="minorEastAsia" w:hAnsi="Calibri" w:cs="Calibri"/>
+          <w:sz w:val="21"/>
+          <w:szCs w:val="21"/>
+        </w:rPr>
+        <w:t>STEP SIX</w:t>
+      </w:r>
+      <w:r>
+        <w:rPr>
+          <w:rFonts w:ascii="Calibri" w:eastAsiaTheme="minorEastAsia" w:hAnsi="Calibri" w:cs="Calibri"/>
+          <w:sz w:val="21"/>
+          <w:szCs w:val="21"/>
+        </w:rPr>
+        <w:t xml:space="preserve">: </w:t>
+      </w:r>
+    </w:p>
+    <w:p>
+      <w:pPr>
+        <w:pStyle w:val="md-end-block"/>
+        <w:spacing w:before="0" w:beforeAutospacing="0" w:afterAutospacing="0"/>
+        <w:ind w:left="420"/>
+        <w:rPr>
+          <w:rFonts w:ascii="Calibri" w:eastAsiaTheme="minorEastAsia" w:hAnsi="Calibri" w:cs="Calibri"/>
+          <w:sz w:val="21"/>
+          <w:szCs w:val="21"/>
+        </w:rPr>
+      </w:pPr>
+      <w:r>
+        <w:rPr>
+          <w:rFonts w:ascii="Calibri" w:eastAsiaTheme="minorEastAsia" w:hAnsi="Calibri" w:cs="Calibri"/>
+          <w:sz w:val="21"/>
+          <w:szCs w:val="21"/>
+        </w:rPr>
+        <w:t xml:space="preserve">First </w:t>
+      </w:r>
+      <w:r>
+        <w:rPr>
+          <w:rFonts w:ascii="Calibri" w:eastAsiaTheme="minorEastAsia" w:hAnsi="Calibri" w:cs="Calibri"/>
+          <w:sz w:val="21"/>
+          <w:szCs w:val="21"/>
+        </w:rPr>
+        <w:t>use a image which you have created already before to tag this image as one of the private warehouse’s image</w:t>
+      </w:r>
+    </w:p>
+    <w:p>
+      <w:pPr>
+        <w:pStyle w:val="md-end-block"/>
+        <w:spacing w:before="0" w:beforeAutospacing="0" w:afterAutospacing="0"/>
+        <w:ind w:left="420"/>
+        <w:rPr>
+          <w:rFonts w:ascii="Calibri" w:eastAsiaTheme="minorEastAsia" w:hAnsi="Calibri" w:cs="Calibri"/>
+          <w:sz w:val="21"/>
+          <w:szCs w:val="21"/>
+        </w:rPr>
+      </w:pPr>
+      <w:r>
+        <w:rPr>
+          <w:rFonts w:ascii="Calibri" w:eastAsiaTheme="minorEastAsia" w:hAnsi="Calibri" w:cs="Calibri"/>
+          <w:sz w:val="21"/>
+          <w:szCs w:val="21"/>
+        </w:rPr>
+        <w:t>Command: docker tag my_redis:4.0.11  192.168.243.128:5000/my_redis:4.0.11</w:t>
+      </w:r>
+      <w:r>
+        <w:rPr>
+          <w:rFonts w:ascii="Calibri" w:eastAsiaTheme="minorEastAsia" w:hAnsi="Calibri" w:cs="Calibri"/>
+          <w:sz w:val="21"/>
+          <w:szCs w:val="21"/>
+        </w:rPr>
+        <w:tab/>
+      </w:r>
+    </w:p>
+    <w:p>
+      <w:pPr>
+        <w:pStyle w:val="md-end-block"/>
+        <w:spacing w:before="0" w:beforeAutospacing="0" w:afterAutospacing="0"/>
+        <w:ind w:left="420"/>
+        <w:rPr>
+          <w:rFonts w:ascii="Calibri" w:eastAsiaTheme="minorEastAsia" w:hAnsi="Calibri" w:cs="Calibri"/>
+          <w:sz w:val="21"/>
+          <w:szCs w:val="21"/>
+        </w:rPr>
+      </w:pPr>
+      <w:r>
+        <w:rPr>
+          <w:rFonts w:ascii="Calibri" w:eastAsiaTheme="minorEastAsia" w:hAnsi="Calibri" w:cs="Calibri"/>
+          <w:sz w:val="21"/>
+          <w:szCs w:val="21"/>
+        </w:rPr>
+        <w:t>If you haven’t start your private warehouse yet, you need to use command with “docker start registry” to start your warehouse</w:t>
+      </w:r>
+      <w:r>
+        <w:rPr>
+          <w:rFonts w:ascii="Calibri" w:eastAsiaTheme="minorEastAsia" w:hAnsi="Calibri" w:cs="Calibri"/>
+          <w:sz w:val="21"/>
+          <w:szCs w:val="21"/>
+        </w:rPr>
+        <w:t xml:space="preserve">  </w:t>
+      </w:r>
+    </w:p>
+    <w:p>
+      <w:pPr>
+        <w:pStyle w:val="md-end-block"/>
+        <w:spacing w:before="0" w:beforeAutospacing="0" w:afterAutospacing="0"/>
+        <w:ind w:left="420"/>
+        <w:rPr>
+          <w:rFonts w:ascii="Calibri" w:eastAsiaTheme="minorEastAsia" w:hAnsi="Calibri" w:cs="Calibri"/>
+          <w:sz w:val="21"/>
+          <w:szCs w:val="21"/>
+        </w:rPr>
+      </w:pPr>
+      <w:r>
+        <w:rPr>
+          <w:rFonts w:ascii="Calibri" w:eastAsiaTheme="minorEastAsia" w:hAnsi="Calibri" w:cs="Calibri"/>
+          <w:sz w:val="21"/>
+          <w:szCs w:val="21"/>
+        </w:rPr>
+        <w:t>Then push your image which has been tagged before</w:t>
+      </w:r>
+    </w:p>
+    <w:p>
+      <w:pPr>
+        <w:pStyle w:val="md-end-block"/>
+        <w:ind w:left="420"/>
+        <w:rPr>
+          <w:rFonts w:ascii="Calibri" w:eastAsiaTheme="minorEastAsia" w:hAnsi="Calibri" w:cs="Calibri"/>
+          <w:sz w:val="21"/>
+          <w:szCs w:val="21"/>
+        </w:rPr>
+      </w:pPr>
+      <w:r>
+        <w:rPr>
+          <w:rFonts w:ascii="Calibri" w:eastAsiaTheme="minorEastAsia" w:hAnsi="Calibri" w:cs="Calibri"/>
+          <w:sz w:val="21"/>
+          <w:szCs w:val="21"/>
+        </w:rPr>
+        <w:t>Command: docker push 192.168.243.128:5000/my_redis:4.0.11</w:t>
+      </w:r>
+      <w:r>
+        <w:rPr>
+          <w:rFonts w:ascii="Calibri" w:eastAsiaTheme="minorEastAsia" w:hAnsi="Calibri" w:cs="Calibri"/>
+          <w:sz w:val="21"/>
+          <w:szCs w:val="21"/>
+        </w:rPr>
+        <w:t xml:space="preserve">[If you haven’t modified the daemon.json file yet, there will be new problem mentioned: server gave HTTP response to HTTPS client, </w:t>
+      </w:r>
+      <w:r>
+        <w:rPr>
+          <w:rFonts w:ascii="Calibri" w:eastAsiaTheme="minorEastAsia" w:hAnsi="Calibri" w:cs="Calibri"/>
+          <w:sz w:val="21"/>
+          <w:szCs w:val="21"/>
+        </w:rPr>
+        <w:t>"insecure-regi</w:t>
+      </w:r>
+      <w:r>
+        <w:rPr>
+          <w:rFonts w:ascii="Calibri" w:eastAsiaTheme="minorEastAsia" w:hAnsi="Calibri" w:cs="Calibri"/>
+          <w:sz w:val="21"/>
+          <w:szCs w:val="21"/>
+        </w:rPr>
+        <w:t>stries":["192.168.40.128:5000"] is needed</w:t>
+      </w:r>
+      <w:r>
+        <w:rPr>
+          <w:rFonts w:ascii="Calibri" w:eastAsiaTheme="minorEastAsia" w:hAnsi="Calibri" w:cs="Calibri"/>
+          <w:sz w:val="21"/>
+          <w:szCs w:val="21"/>
+        </w:rPr>
+        <w:t>, of course, there is also other way to handle this problem</w:t>
+      </w:r>
+      <w:r>
+        <w:rPr>
+          <w:rFonts w:ascii="Calibri" w:eastAsiaTheme="minorEastAsia" w:hAnsi="Calibri" w:cs="Calibri"/>
+          <w:sz w:val="21"/>
+          <w:szCs w:val="21"/>
+        </w:rPr>
+        <w:t>]</w:t>
+      </w:r>
+    </w:p>
+    <w:p>
+      <w:pPr>
+        <w:pStyle w:val="md-end-block"/>
+        <w:spacing w:before="0" w:beforeAutospacing="0" w:afterAutospacing="0"/>
+        <w:ind w:left="420"/>
+        <w:rPr>
+          <w:rFonts w:asciiTheme="minorEastAsia" w:eastAsiaTheme="minorEastAsia" w:hAnsiTheme="minorEastAsia"/>
+          <w:sz w:val="21"/>
+          <w:szCs w:val="21"/>
+        </w:rPr>
+      </w:pPr>
+      <w:r>
+        <w:rPr>
+          <w:rFonts w:ascii="Calibri" w:eastAsiaTheme="minorEastAsia" w:hAnsi="Calibri" w:cs="Calibri"/>
+          <w:sz w:val="21"/>
+          <w:szCs w:val="21"/>
+        </w:rPr>
+        <w:t>Wait for a second, then refresh your browser you will see something new on the screen</w:t>
+      </w:r>
+    </w:p>
+    <w:p>
+      <w:pPr>
+        <w:pStyle w:val="md-end-block"/>
+        <w:numPr>
+          <w:ilvl w:val="0"/>
+          <w:numId w:val="4"/>
+        </w:numPr>
+        <w:spacing w:before="0" w:beforeAutospacing="0" w:afterAutospacing="0"/>
+        <w:rPr>
+          <w:rFonts w:asciiTheme="minorEastAsia" w:eastAsiaTheme="minorEastAsia" w:hAnsiTheme="minorEastAsia"/>
+          <w:sz w:val="21"/>
+          <w:szCs w:val="21"/>
+        </w:rPr>
+      </w:pPr>
+      <w:r>
+        <w:rPr>
+          <w:rFonts w:asciiTheme="minorEastAsia" w:eastAsiaTheme="minorEastAsia" w:hAnsiTheme="minorEastAsia" w:hint="eastAsia"/>
+          <w:sz w:val="21"/>
+          <w:szCs w:val="21"/>
+        </w:rPr>
+        <w:t>在私库拉取上传的镜像</w:t>
+      </w:r>
+      <w:bookmarkStart w:id="0" w:name="_GoBack"/>
+      <w:bookmarkEnd w:id="0"/>
+    </w:p>
+    <w:p>
+      <w:pPr>
+        <w:pStyle w:val="md-end-block"/>
+        <w:spacing w:before="0" w:beforeAutospacing="0" w:afterAutospacing="0"/>
+        <w:ind w:left="420"/>
+        <w:rPr>
+          <w:rFonts w:ascii="Calibri" w:eastAsiaTheme="minorEastAsia" w:hAnsi="Calibri" w:cs="Calibri"/>
+          <w:sz w:val="21"/>
+          <w:szCs w:val="21"/>
+        </w:rPr>
+      </w:pPr>
+      <w:r>
+        <w:rPr>
+          <w:rFonts w:ascii="Calibri" w:eastAsiaTheme="minorEastAsia" w:hAnsi="Calibri" w:cs="Calibri"/>
+          <w:sz w:val="21"/>
+          <w:szCs w:val="21"/>
+        </w:rPr>
+        <w:t xml:space="preserve">Normally, you just need to use a command “docker pull 192.168.243.128:5000/my_redis:4.0.11” to pull the image, but if you failed, maybe you need to configure some information in a file named daemon.json [It’s been mentioned before, /usr/docker/daemon.json] </w:t>
+      </w:r>
+      <w:r>
+        <w:rPr>
+          <w:rFonts w:ascii="Calibri" w:eastAsiaTheme="minorEastAsia" w:hAnsi="Calibri" w:cs="Calibri"/>
+          <w:sz w:val="21"/>
+          <w:szCs w:val="21"/>
+        </w:rPr>
+        <w:t xml:space="preserve"> The details are as follows:</w:t>
+      </w:r>
+    </w:p>
+    <w:p>
+      <w:pPr>
+        <w:pStyle w:val="md-end-block"/>
+        <w:ind w:left="420"/>
+        <w:rPr>
+          <w:rFonts w:ascii="Calibri" w:eastAsiaTheme="minorEastAsia" w:hAnsi="Calibri" w:cs="Calibri"/>
+          <w:sz w:val="21"/>
+          <w:szCs w:val="21"/>
+        </w:rPr>
+      </w:pPr>
+      <w:r>
+        <w:rPr>
+          <w:rFonts w:ascii="Calibri" w:eastAsiaTheme="minorEastAsia" w:hAnsi="Calibri" w:cs="Calibri"/>
+          <w:sz w:val="21"/>
+          <w:szCs w:val="21"/>
+        </w:rPr>
+        <w:t>{</w:t>
+      </w:r>
+    </w:p>
+    <w:p>
+      <w:pPr>
+        <w:pStyle w:val="md-end-block"/>
+        <w:ind w:left="420"/>
+        <w:rPr>
+          <w:rFonts w:ascii="Calibri" w:eastAsiaTheme="minorEastAsia" w:hAnsi="Calibri" w:cs="Calibri"/>
+          <w:sz w:val="21"/>
+          <w:szCs w:val="21"/>
+        </w:rPr>
+      </w:pPr>
+      <w:r>
+        <w:rPr>
+          <w:rFonts w:ascii="Calibri" w:eastAsiaTheme="minorEastAsia" w:hAnsi="Calibri" w:cs="Calibri"/>
+          <w:sz w:val="21"/>
+          <w:szCs w:val="21"/>
+        </w:rPr>
+        <w:t>"registry-mirrors": ["https://docker.mirrors.ustc.edu.cn"]</w:t>
+      </w:r>
+    </w:p>
+    <w:p>
+      <w:pPr>
+        <w:pStyle w:val="md-end-block"/>
+        <w:ind w:left="420"/>
+        <w:rPr>
+          <w:rFonts w:ascii="Calibri" w:eastAsiaTheme="minorEastAsia" w:hAnsi="Calibri" w:cs="Calibri"/>
+          <w:sz w:val="21"/>
+          <w:szCs w:val="21"/>
+        </w:rPr>
+      </w:pPr>
+      <w:r>
+        <w:rPr>
+          <w:rFonts w:ascii="Calibri" w:eastAsiaTheme="minorEastAsia" w:hAnsi="Calibri" w:cs="Calibri"/>
+          <w:sz w:val="21"/>
+          <w:szCs w:val="21"/>
+        </w:rPr>
+        <w:t>,"insecure-registries":["192.168.40.128:5000"]</w:t>
+      </w:r>
+    </w:p>
+    <w:p>
+      <w:pPr>
+        <w:pStyle w:val="md-end-block"/>
+        <w:spacing w:before="0" w:beforeAutospacing="0" w:afterAutospacing="0"/>
+        <w:ind w:left="420"/>
+        <w:rPr>
+          <w:rFonts w:ascii="Calibri" w:eastAsiaTheme="minorEastAsia" w:hAnsi="Calibri" w:cs="Calibri"/>
+          <w:sz w:val="21"/>
+          <w:szCs w:val="21"/>
+        </w:rPr>
+      </w:pPr>
+      <w:r>
+        <w:rPr>
+          <w:rFonts w:ascii="Calibri" w:eastAsiaTheme="minorEastAsia" w:hAnsi="Calibri" w:cs="Calibri"/>
+          <w:sz w:val="21"/>
+          <w:szCs w:val="21"/>
+        </w:rPr>
+        <w:t>}</w:t>
+      </w:r>
+    </w:p>
+    <w:p>
+      <w:pPr>
+        <w:pStyle w:val="md-end-block"/>
+        <w:spacing w:before="0" w:beforeAutospacing="0" w:afterAutospacing="0"/>
+        <w:ind w:left="420"/>
+        <w:rPr>
+          <w:rFonts w:ascii="Calibri" w:eastAsiaTheme="minorEastAsia" w:hAnsi="Calibri" w:cs="Calibri"/>
+          <w:sz w:val="21"/>
+          <w:szCs w:val="21"/>
+        </w:rPr>
+      </w:pPr>
+      <w:r>
+        <w:rPr>
+          <w:rFonts w:ascii="Calibri" w:eastAsiaTheme="minorEastAsia" w:hAnsi="Calibri" w:cs="Calibri"/>
+          <w:sz w:val="21"/>
+          <w:szCs w:val="21"/>
+        </w:rPr>
+        <w:t xml:space="preserve">If necessary, add https before url </w:t>
+      </w:r>
+    </w:p>
+    <w:p>
+      <w:pPr>
+        <w:pStyle w:val="md-end-block"/>
+        <w:spacing w:before="0" w:beforeAutospacing="0" w:afterAutospacing="0"/>
+        <w:ind w:left="420"/>
+        <w:rPr>
+          <w:rFonts w:ascii="Calibri" w:eastAsiaTheme="minorEastAsia" w:hAnsi="Calibri" w:cs="Calibri"/>
+          <w:sz w:val="21"/>
+          <w:szCs w:val="21"/>
+        </w:rPr>
+      </w:pPr>
+      <w:r>
+        <w:rPr>
+          <w:rFonts w:ascii="Calibri" w:eastAsiaTheme="minorEastAsia" w:hAnsi="Calibri" w:cs="Calibri"/>
+          <w:sz w:val="21"/>
+          <w:szCs w:val="21"/>
+        </w:rPr>
+        <w:t>That’s because xshell cli</w:t>
+      </w:r>
+      <w:r>
+        <w:rPr>
+          <w:rFonts w:ascii="Calibri" w:eastAsiaTheme="minorEastAsia" w:hAnsi="Calibri" w:cs="Calibri"/>
+          <w:sz w:val="21"/>
+          <w:szCs w:val="21"/>
+        </w:rPr>
+        <w:t xml:space="preserve">ent is a security </w:t>
+      </w:r>
+      <w:r>
+        <w:rPr>
+          <w:rFonts w:ascii="Calibri" w:eastAsiaTheme="minorEastAsia" w:hAnsi="Calibri" w:cs="Calibri"/>
+          <w:sz w:val="21"/>
+          <w:szCs w:val="21"/>
+        </w:rPr>
+        <w:t>terminal simulation software based ssh</w:t>
+      </w:r>
+    </w:p>
+    <w:p>
+      <w:pPr>
+        <w:pStyle w:val="md-end-block"/>
+        <w:spacing w:before="0" w:beforeAutospacing="0" w:afterAutospacing="0"/>
+        <w:ind w:left="420"/>
+        <w:rPr>
+          <w:rFonts w:ascii="Calibri" w:eastAsiaTheme="minorEastAsia" w:hAnsi="Calibri" w:cs="Calibri"/>
+          <w:sz w:val="21"/>
+          <w:szCs w:val="21"/>
+        </w:rPr>
+      </w:pPr>
+      <w:r>
+        <w:rPr>
+          <w:rFonts w:ascii="Calibri" w:eastAsiaTheme="minorEastAsia" w:hAnsi="Calibri" w:cs="Calibri"/>
+          <w:sz w:val="21"/>
+          <w:szCs w:val="21"/>
+        </w:rPr>
+        <w:t xml:space="preserve">So if you use one </w:t>
+      </w:r>
+      <w:r>
+        <w:rPr>
+          <w:rFonts w:ascii="Calibri" w:eastAsiaTheme="minorEastAsia" w:hAnsi="Calibri" w:cs="Calibri" w:hint="eastAsia"/>
+          <w:sz w:val="21"/>
+          <w:szCs w:val="21"/>
+        </w:rPr>
+        <w:t>Linux</w:t>
+      </w:r>
+      <w:r>
+        <w:rPr>
+          <w:rFonts w:ascii="Calibri" w:eastAsiaTheme="minorEastAsia" w:hAnsi="Calibri" w:cs="Calibri"/>
+          <w:sz w:val="21"/>
+          <w:szCs w:val="21"/>
+        </w:rPr>
+        <w:t xml:space="preserve"> system to pull images from other Linux system ipv4 address, you must add https before ipv4 like </w:t>
+      </w:r>
+      <w:hyperlink r:id="rId10" w:history="1">
+        <w:r>
+          <w:rPr>
+            <w:rStyle w:val="a8"/>
+            <w:rFonts w:ascii="Calibri" w:eastAsiaTheme="minorEastAsia" w:hAnsi="Calibri" w:cs="Calibri"/>
+            <w:sz w:val="21"/>
+            <w:szCs w:val="21"/>
+          </w:rPr>
+          <w:t>https://192.168.243.128:5000</w:t>
+        </w:r>
+      </w:hyperlink>
+    </w:p>
+    <w:p>
+      <w:pPr>
+        <w:pStyle w:val="md-end-block"/>
+        <w:spacing w:before="0" w:beforeAutospacing="0" w:afterAutospacing="0"/>
+        <w:ind w:left="420"/>
+        <w:rPr>
+          <w:rFonts w:ascii="Calibri" w:eastAsiaTheme="minorEastAsia" w:hAnsi="Calibri" w:cs="Calibri"/>
+          <w:sz w:val="21"/>
+          <w:szCs w:val="21"/>
+        </w:rPr>
+      </w:pPr>
+    </w:p>
+    <w:p>
+      <w:pPr>
+        <w:pStyle w:val="md-end-block"/>
+        <w:spacing w:before="0" w:beforeAutospacing="0" w:afterAutospacing="0"/>
+        <w:ind w:left="420"/>
+        <w:rPr>
+          <w:rFonts w:ascii="Calibri" w:eastAsiaTheme="minorEastAsia" w:hAnsi="Calibri" w:cs="Calibri" w:hint="eastAsia"/>
+          <w:sz w:val="21"/>
+          <w:szCs w:val="21"/>
+        </w:rPr>
+      </w:pPr>
+    </w:p>
+    <w:p>
+      <w:pPr>
+        <w:pStyle w:val="md-end-block"/>
+        <w:spacing w:before="0" w:beforeAutospacing="0" w:afterAutospacing="0"/>
+        <w:ind w:left="420"/>
+        <w:rPr>
+          <w:rFonts w:asciiTheme="minorEastAsia" w:eastAsiaTheme="minorEastAsia" w:hAnsiTheme="minorEastAsia" w:hint="eastAsia"/>
+          <w:sz w:val="21"/>
+          <w:szCs w:val="21"/>
+        </w:rPr>
+      </w:pPr>
+      <w:r>
+        <w:rPr>
+          <w:rFonts w:asciiTheme="minorEastAsia" w:eastAsiaTheme="minorEastAsia" w:hAnsiTheme="minorEastAsia"/>
+          <w:sz w:val="21"/>
+          <w:szCs w:val="21"/>
+        </w:rPr>
+        <w:tab/>
+      </w:r>
+      <w:r>
+        <w:rPr>
+          <w:rFonts w:asciiTheme="minorEastAsia" w:eastAsiaTheme="minorEastAsia" w:hAnsiTheme="minorEastAsia"/>
+          <w:sz w:val="21"/>
+          <w:szCs w:val="21"/>
+        </w:rPr>
+        <w:tab/>
+      </w:r>
+      <w:r>
+        <w:rPr>
+          <w:rFonts w:asciiTheme="minorEastAsia" w:eastAsiaTheme="minorEastAsia" w:hAnsiTheme="minorEastAsia"/>
+          <w:sz w:val="21"/>
+          <w:szCs w:val="21"/>
+        </w:rPr>
+        <w:tab/>
+      </w:r>
+    </w:p>
+    <w:p>
+      <w:pPr>
+        <w:pStyle w:val="2"/>
+      </w:pPr>
+      <w:r>
+        <w:rPr>
+          <w:rFonts w:hint="eastAsia"/>
+        </w:rPr>
+        <w:lastRenderedPageBreak/>
+        <w:t>查看日志</w:t>
+      </w:r>
+    </w:p>
+    <w:p>
+      <w:pPr>
+        <w:pStyle w:val="md-end-block"/>
+        <w:spacing w:before="0" w:beforeAutospacing="0" w:afterAutospacing="0"/>
+        <w:rPr>
+          <w:rFonts w:asciiTheme="minorEastAsia" w:eastAsiaTheme="minorEastAsia" w:hAnsiTheme="minorEastAsia"/>
+          <w:sz w:val="21"/>
+          <w:szCs w:val="21"/>
+        </w:rPr>
+      </w:pPr>
+      <w:r>
+        <w:rPr>
+          <w:rFonts w:asciiTheme="minorEastAsia" w:eastAsiaTheme="minorEastAsia" w:hAnsiTheme="minorEastAsia"/>
+          <w:sz w:val="21"/>
+          <w:szCs w:val="21"/>
+        </w:rPr>
+        <w:t xml:space="preserve">d ps </w:t>
+      </w:r>
+      <w:r>
+        <w:rPr>
+          <w:rFonts w:asciiTheme="minorEastAsia" w:eastAsiaTheme="minorEastAsia" w:hAnsiTheme="minorEastAsia" w:hint="eastAsia"/>
+          <w:sz w:val="21"/>
+          <w:szCs w:val="21"/>
+        </w:rPr>
+        <w:t>查看对应d</w:t>
+      </w:r>
+      <w:r>
+        <w:rPr>
+          <w:rFonts w:asciiTheme="minorEastAsia" w:eastAsiaTheme="minorEastAsia" w:hAnsiTheme="minorEastAsia"/>
+          <w:sz w:val="21"/>
+          <w:szCs w:val="21"/>
+        </w:rPr>
+        <w:t>ocker</w:t>
+      </w:r>
+      <w:r>
+        <w:rPr>
+          <w:rFonts w:asciiTheme="minorEastAsia" w:eastAsiaTheme="minorEastAsia" w:hAnsiTheme="minorEastAsia" w:hint="eastAsia"/>
+          <w:sz w:val="21"/>
+          <w:szCs w:val="21"/>
+        </w:rPr>
+        <w:t>的</w:t>
+      </w:r>
+      <w:r>
+        <w:rPr>
+          <w:rFonts w:asciiTheme="minorEastAsia" w:eastAsiaTheme="minorEastAsia" w:hAnsiTheme="minorEastAsia"/>
+          <w:sz w:val="21"/>
+          <w:szCs w:val="21"/>
+        </w:rPr>
+        <w:t xml:space="preserve">ID </w:t>
+      </w:r>
+      <w:r>
+        <w:rPr>
+          <w:rFonts w:asciiTheme="minorEastAsia" w:eastAsiaTheme="minorEastAsia" w:hAnsiTheme="minorEastAsia" w:hint="eastAsia"/>
+          <w:sz w:val="21"/>
+          <w:szCs w:val="21"/>
+        </w:rPr>
+        <w:t>【d</w:t>
+      </w:r>
+      <w:r>
+        <w:rPr>
+          <w:rFonts w:asciiTheme="minorEastAsia" w:eastAsiaTheme="minorEastAsia" w:hAnsiTheme="minorEastAsia"/>
+          <w:sz w:val="21"/>
+          <w:szCs w:val="21"/>
+        </w:rPr>
+        <w:t xml:space="preserve">ocker ps </w:t>
+      </w:r>
+      <w:r>
+        <w:rPr>
+          <w:rFonts w:asciiTheme="minorEastAsia" w:eastAsiaTheme="minorEastAsia" w:hAnsiTheme="minorEastAsia" w:hint="eastAsia"/>
+          <w:sz w:val="21"/>
+          <w:szCs w:val="21"/>
+        </w:rPr>
+        <w:t>的简写】</w:t>
+      </w:r>
+    </w:p>
+    <w:p>
+      <w:pPr>
+        <w:pStyle w:val="md-end-block"/>
+        <w:spacing w:before="0" w:beforeAutospacing="0" w:afterAutospacing="0"/>
+        <w:rPr>
+          <w:rFonts w:asciiTheme="minorEastAsia" w:eastAsiaTheme="minorEastAsia" w:hAnsiTheme="minorEastAsia" w:hint="eastAsia"/>
+          <w:sz w:val="21"/>
+          <w:szCs w:val="21"/>
+        </w:rPr>
+      </w:pPr>
+      <w:r>
+        <w:rPr>
+          <w:rFonts w:asciiTheme="minorEastAsia" w:eastAsiaTheme="minorEastAsia" w:hAnsiTheme="minorEastAsia" w:hint="eastAsia"/>
+          <w:sz w:val="21"/>
+          <w:szCs w:val="21"/>
+        </w:rPr>
+        <w:t>根据I</w:t>
+      </w:r>
+      <w:r>
+        <w:rPr>
+          <w:rFonts w:asciiTheme="minorEastAsia" w:eastAsiaTheme="minorEastAsia" w:hAnsiTheme="minorEastAsia"/>
+          <w:sz w:val="21"/>
+          <w:szCs w:val="21"/>
+        </w:rPr>
+        <w:t>D</w:t>
+      </w:r>
+      <w:r>
+        <w:rPr>
+          <w:rFonts w:asciiTheme="minorEastAsia" w:eastAsiaTheme="minorEastAsia" w:hAnsiTheme="minorEastAsia" w:hint="eastAsia"/>
+          <w:sz w:val="21"/>
+          <w:szCs w:val="21"/>
+        </w:rPr>
+        <w:t xml:space="preserve">来查看对应的日志 </w:t>
+      </w:r>
+      <w:r>
+        <w:rPr>
+          <w:rFonts w:asciiTheme="minorEastAsia" w:eastAsiaTheme="minorEastAsia" w:hAnsiTheme="minorEastAsia"/>
+          <w:sz w:val="21"/>
+          <w:szCs w:val="21"/>
+        </w:rPr>
+        <w:t xml:space="preserve">dt ID </w:t>
+      </w:r>
+    </w:p>
+    <w:p>
+      <w:pPr>
+        <w:rPr>
+          <w:rFonts w:ascii="Calibri" w:hAnsi="Calibri" w:cs="Calibri"/>
         </w:rPr>
       </w:pPr>
     </w:p>
@@ -3945,7 +4992,7 @@
   <w:abstractNum w:abstractNumId="3" w15:restartNumberingAfterBreak="0">
     <w:nsid w:val="582018D6"/>
     <w:multiLevelType w:val="hybridMultilevel"/>
-    <w:tmpl w:val="FF588FA6"/>
+    <w:tmpl w:val="91306EA0"/>
     <w:lvl w:ilvl="0" w:tplc="04090001">
       <w:start w:val="1"/>
       <w:numFmt w:val="bullet"/>

</xml_diff>